<commit_message>
Update 0099 - Edam.Studio.Mappings.Specifications.v0.docx
</commit_message>
<xml_diff>
--- a/Documentation/0099 - Edam.Studio.Mappings.Specifications.v0.docx
+++ b/Documentation/0099 - Edam.Studio.Mappings.Specifications.v0.docx
@@ -125,19 +125,7 @@
               <w:spacing w:after="360"/>
             </w:pPr>
             <w:r>
-              <w:t>202</w:t>
-            </w:r>
-            <w:r>
-              <w:t>3-02-26</w:t>
-            </w:r>
-            <w:r>
-              <w:t xml:space="preserve"> – Draft v0 (last updated: 2023-</w:t>
-            </w:r>
-            <w:r>
-              <w:t>02-26</w:t>
-            </w:r>
-            <w:r>
-              <w:t>)</w:t>
+              <w:t>2023-02-26 – Draft v0 (last updated: 2023-02-26)</w:t>
             </w:r>
           </w:p>
         </w:tc>
@@ -955,13 +943,12 @@
     <w:p>
       <w:pPr>
         <w:pStyle w:val="Heading1"/>
-        <w:numPr>
-          <w:ilvl w:val="0"/>
-          <w:numId w:val="1"/>
-        </w:numPr>
         <w:spacing w:before="360"/>
       </w:pPr>
       <w:bookmarkStart w:id="0" w:name="_Toc128302110"/>
+      <w:r>
+        <w:t xml:space="preserve">0.0 </w:t>
+      </w:r>
       <w:r>
         <w:t>Work in Progress</w:t>
       </w:r>
@@ -1001,10 +988,7 @@
         <w:t>included just</w:t>
       </w:r>
       <w:r>
-        <w:t xml:space="preserve"> one source one target but while revisiting the need to have a tool to help us map from one or more sources to one or more targets the need to rethink existing commercial tools impediments and limitations is needed</w:t>
-      </w:r>
-      <w:r>
-        <w:t>.</w:t>
+        <w:t xml:space="preserve"> one source one target but while revisiting the need to have a tool to help us map from one or more sources to one or more targets the need to rethink existing commercial tools impediments and limitations is needed.</w:t>
       </w:r>
       <w:r>
         <w:t xml:space="preserve">  Nothing wrong with any commercial tool that many have been using successfully including the authors and contributors of EDAM</w:t>
@@ -1201,13 +1185,7 @@
         <w:t xml:space="preserve">with an elusive source or target meaning that there may be no existing schema representation for it, ES should allow its creation at any point in time in the mapping process and help DACM’s to work with those as needed in their design / mapping process alongside any existing Data Asset source or target schemas.  Hopefully this will be helpful in </w:t>
       </w:r>
       <w:r>
-        <w:t xml:space="preserve">brainstorming while working with the mappings of Conceptual to Logical to Physical </w:t>
-      </w:r>
-      <w:r>
-        <w:t>backwards and forward</w:t>
-      </w:r>
-      <w:r>
-        <w:t xml:space="preserve"> data model mappings.  At the end ES will provide a way to make those on-the-fly artifacts (schemas) to be recorded and useful while describing and validating a mapping artifact.</w:t>
+        <w:t>brainstorming while working with the mappings of Conceptual to Logical to Physical backwards and forward data model mappings.  At the end ES will provide a way to make those on-the-fly artifacts (schemas) to be recorded and useful while describing and validating a mapping artifact.</w:t>
       </w:r>
     </w:p>
     <w:p>

</xml_diff>